<commit_message>
Création du rapport, modification du template des journals
</commit_message>
<xml_diff>
--- a/Deposer par Moodle/Semaine 2/Journal-Dylan.docx
+++ b/Deposer par Moodle/Semaine 2/Journal-Dylan.docx
@@ -1,10 +1,10 @@
 
 <file path=word/document.xml><?xml version="1.0" encoding="utf-8"?>
-<w:document xmlns:wpc="http://schemas.microsoft.com/office/word/2010/wordprocessingCanvas" xmlns:cx="http://schemas.microsoft.com/office/drawing/2014/chartex" xmlns:cx1="http://schemas.microsoft.com/office/drawing/2015/9/8/chartex" xmlns:cx2="http://schemas.microsoft.com/office/drawing/2015/10/21/chartex" xmlns:cx3="http://schemas.microsoft.com/office/drawing/2016/5/9/chartex" xmlns:cx4="http://schemas.microsoft.com/office/drawing/2016/5/10/chartex" xmlns:cx5="http://schemas.microsoft.com/office/drawing/2016/5/11/chartex" xmlns:cx6="http://schemas.microsoft.com/office/drawing/2016/5/12/chartex" xmlns:cx7="http://schemas.microsoft.com/office/drawing/2016/5/13/chartex" xmlns:cx8="http://schemas.microsoft.com/office/drawing/2016/5/14/chartex" xmlns:mc="http://schemas.openxmlformats.org/markup-compatibility/2006" xmlns:aink="http://schemas.microsoft.com/office/drawing/2016/ink" xmlns:am3d="http://schemas.microsoft.com/office/drawing/2017/model3d" xmlns:o="urn:schemas-microsoft-com:office:office" xmlns:r="http://schemas.openxmlformats.org/officeDocument/2006/relationships" xmlns:m="http://schemas.openxmlformats.org/officeDocument/2006/math" xmlns:v="urn:schemas-microsoft-com:vml" xmlns:wp14="http://schemas.microsoft.com/office/word/2010/wordprocessingDrawing" xmlns:wp="http://schemas.openxmlformats.org/drawingml/2006/wordprocessingDrawing" xmlns:w10="urn:schemas-microsoft-com:office:word" xmlns:w="http://schemas.openxmlformats.org/wordprocessingml/2006/main" xmlns:w14="http://schemas.microsoft.com/office/word/2010/wordml" xmlns:w15="http://schemas.microsoft.com/office/word/2012/wordml" xmlns:w16cid="http://schemas.microsoft.com/office/word/2016/wordml/cid" xmlns:w16se="http://schemas.microsoft.com/office/word/2015/wordml/symex" xmlns:wpg="http://schemas.microsoft.com/office/word/2010/wordprocessingGroup" xmlns:wpi="http://schemas.microsoft.com/office/word/2010/wordprocessingInk" xmlns:wne="http://schemas.microsoft.com/office/word/2006/wordml" xmlns:wps="http://schemas.microsoft.com/office/word/2010/wordprocessingShape" mc:Ignorable="w14 w15 w16se w16cid wp14">
+<w:document xmlns:wpc="http://schemas.microsoft.com/office/word/2010/wordprocessingCanvas" xmlns:mc="http://schemas.openxmlformats.org/markup-compatibility/2006" xmlns:o="urn:schemas-microsoft-com:office:office" xmlns:r="http://schemas.openxmlformats.org/officeDocument/2006/relationships" xmlns:m="http://schemas.openxmlformats.org/officeDocument/2006/math" xmlns:v="urn:schemas-microsoft-com:vml" xmlns:wp14="http://schemas.microsoft.com/office/word/2010/wordprocessingDrawing" xmlns:wp="http://schemas.openxmlformats.org/drawingml/2006/wordprocessingDrawing" xmlns:w10="urn:schemas-microsoft-com:office:word" xmlns:w="http://schemas.openxmlformats.org/wordprocessingml/2006/main" xmlns:w14="http://schemas.microsoft.com/office/word/2010/wordml" xmlns:w15="http://schemas.microsoft.com/office/word/2012/wordml" xmlns:wpg="http://schemas.microsoft.com/office/word/2010/wordprocessingGroup" xmlns:wpi="http://schemas.microsoft.com/office/word/2010/wordprocessingInk" xmlns:wne="http://schemas.microsoft.com/office/word/2006/wordml" xmlns:wps="http://schemas.microsoft.com/office/word/2010/wordprocessingShape" mc:Ignorable="w14 w15 wp14">
   <w:body>
     <w:p>
       <w:pPr>
-        <w:pStyle w:val="Titre1"/>
+        <w:pStyle w:val="Heading1"/>
         <w:rPr>
           <w:b/>
           <w:bCs/>
@@ -17,21 +17,13 @@
           <w:bCs/>
           <w:u w:val="single"/>
         </w:rPr>
-        <w:t xml:space="preserve">Semaine </w:t>
-      </w:r>
-      <w:r>
-        <w:rPr>
-          <w:b/>
-          <w:bCs/>
-          <w:u w:val="single"/>
-        </w:rPr>
-        <w:t>2</w:t>
+        <w:t>Semaine 2</w:t>
       </w:r>
     </w:p>
     <w:p/>
     <w:p>
       <w:pPr>
-        <w:pStyle w:val="Titre1"/>
+        <w:pStyle w:val="Heading1"/>
       </w:pPr>
       <w:r>
         <w:t>Lundi</w:t>
@@ -42,7 +34,15 @@
         <w:ind w:left="708"/>
       </w:pPr>
       <w:r>
-        <w:t>Création du GitHub (2h)</w:t>
+        <w:t xml:space="preserve">Création du </w:t>
+      </w:r>
+      <w:proofErr w:type="spellStart"/>
+      <w:r>
+        <w:t>GitHub</w:t>
+      </w:r>
+      <w:proofErr w:type="spellEnd"/>
+      <w:r>
+        <w:t xml:space="preserve"> (2h)</w:t>
       </w:r>
     </w:p>
     <w:p>
@@ -55,7 +55,7 @@
     </w:p>
     <w:p>
       <w:pPr>
-        <w:pStyle w:val="Titre1"/>
+        <w:pStyle w:val="Heading1"/>
       </w:pPr>
       <w:r>
         <w:t>Mardi</w:t>
@@ -63,7 +63,7 @@
     </w:p>
     <w:p>
       <w:pPr>
-        <w:pStyle w:val="Titre1"/>
+        <w:pStyle w:val="Heading1"/>
       </w:pPr>
       <w:r>
         <w:t>Mercredi</w:t>
@@ -71,7 +71,7 @@
     </w:p>
     <w:p>
       <w:pPr>
-        <w:pStyle w:val="Titre1"/>
+        <w:pStyle w:val="Heading1"/>
       </w:pPr>
       <w:r>
         <w:t xml:space="preserve">Jeudi </w:t>
@@ -82,10 +82,7 @@
         <w:ind w:left="708"/>
       </w:pPr>
       <w:r>
-        <w:t>Création du serveur sur Azure (2h</w:t>
-      </w:r>
-      <w:r>
-        <w:t>)</w:t>
+        <w:t>Création du serveur sur Azure (2h)</w:t>
       </w:r>
     </w:p>
     <w:p>
@@ -95,32 +92,34 @@
       <w:r>
         <w:t>Choix du programme de planification (10min)</w:t>
       </w:r>
+    </w:p>
+    <w:p>
+      <w:pPr>
+        <w:pStyle w:val="Heading1"/>
+      </w:pPr>
+      <w:r>
+        <w:t>Vendredi</w:t>
+      </w:r>
+    </w:p>
+    <w:p>
+      <w:pPr>
+        <w:pStyle w:val="Heading1"/>
+      </w:pPr>
+      <w:r>
+        <w:t xml:space="preserve">Samedi </w:t>
+      </w:r>
+    </w:p>
+    <w:p>
+      <w:pPr>
+        <w:pStyle w:val="Heading1"/>
+      </w:pPr>
+      <w:r>
+        <w:t>Dimanche</w:t>
+      </w:r>
+    </w:p>
+    <w:p>
       <w:bookmarkStart w:id="0" w:name="_GoBack"/>
       <w:bookmarkEnd w:id="0"/>
-    </w:p>
-    <w:p>
-      <w:pPr>
-        <w:pStyle w:val="Titre1"/>
-      </w:pPr>
-      <w:r>
-        <w:t>Vendredi</w:t>
-      </w:r>
-    </w:p>
-    <w:p>
-      <w:pPr>
-        <w:pStyle w:val="Titre1"/>
-      </w:pPr>
-      <w:r>
-        <w:t xml:space="preserve">Samedi </w:t>
-      </w:r>
-    </w:p>
-    <w:p>
-      <w:pPr>
-        <w:pStyle w:val="Titre1"/>
-      </w:pPr>
-      <w:r>
-        <w:t>Dimanche</w:t>
-      </w:r>
     </w:p>
     <w:p/>
     <w:p/>
@@ -128,7 +127,6 @@
     <w:p/>
     <w:p/>
     <w:p/>
-    <w:p/>
     <w:p>
       <w:pPr>
         <w:tabs>
@@ -140,12 +138,8 @@
       </w:r>
     </w:p>
     <w:sectPr>
-      <w:headerReference w:type="even" r:id="rId6"/>
-      <w:headerReference w:type="default" r:id="rId7"/>
-      <w:footerReference w:type="even" r:id="rId8"/>
-      <w:footerReference w:type="default" r:id="rId9"/>
-      <w:headerReference w:type="first" r:id="rId10"/>
-      <w:footerReference w:type="first" r:id="rId11"/>
+      <w:headerReference w:type="default" r:id="rId6"/>
+      <w:footerReference w:type="default" r:id="rId7"/>
       <w:pgSz w:w="11906" w:h="16838"/>
       <w:pgMar w:top="1417" w:right="1417" w:bottom="1417" w:left="1417" w:header="708" w:footer="708" w:gutter="0"/>
       <w:cols w:space="708"/>
@@ -156,7 +150,7 @@
 </file>
 
 <file path=word/endnotes.xml><?xml version="1.0" encoding="utf-8"?>
-<w:endnotes xmlns:wpc="http://schemas.microsoft.com/office/word/2010/wordprocessingCanvas" xmlns:cx="http://schemas.microsoft.com/office/drawing/2014/chartex" xmlns:cx1="http://schemas.microsoft.com/office/drawing/2015/9/8/chartex" xmlns:cx2="http://schemas.microsoft.com/office/drawing/2015/10/21/chartex" xmlns:cx3="http://schemas.microsoft.com/office/drawing/2016/5/9/chartex" xmlns:cx4="http://schemas.microsoft.com/office/drawing/2016/5/10/chartex" xmlns:cx5="http://schemas.microsoft.com/office/drawing/2016/5/11/chartex" xmlns:cx6="http://schemas.microsoft.com/office/drawing/2016/5/12/chartex" xmlns:cx7="http://schemas.microsoft.com/office/drawing/2016/5/13/chartex" xmlns:cx8="http://schemas.microsoft.com/office/drawing/2016/5/14/chartex" xmlns:mc="http://schemas.openxmlformats.org/markup-compatibility/2006" xmlns:aink="http://schemas.microsoft.com/office/drawing/2016/ink" xmlns:am3d="http://schemas.microsoft.com/office/drawing/2017/model3d" xmlns:o="urn:schemas-microsoft-com:office:office" xmlns:r="http://schemas.openxmlformats.org/officeDocument/2006/relationships" xmlns:m="http://schemas.openxmlformats.org/officeDocument/2006/math" xmlns:v="urn:schemas-microsoft-com:vml" xmlns:wp14="http://schemas.microsoft.com/office/word/2010/wordprocessingDrawing" xmlns:wp="http://schemas.openxmlformats.org/drawingml/2006/wordprocessingDrawing" xmlns:w10="urn:schemas-microsoft-com:office:word" xmlns:w="http://schemas.openxmlformats.org/wordprocessingml/2006/main" xmlns:w14="http://schemas.microsoft.com/office/word/2010/wordml" xmlns:w15="http://schemas.microsoft.com/office/word/2012/wordml" xmlns:w16cid="http://schemas.microsoft.com/office/word/2016/wordml/cid" xmlns:w16se="http://schemas.microsoft.com/office/word/2015/wordml/symex" xmlns:wpg="http://schemas.microsoft.com/office/word/2010/wordprocessingGroup" xmlns:wpi="http://schemas.microsoft.com/office/word/2010/wordprocessingInk" xmlns:wne="http://schemas.microsoft.com/office/word/2006/wordml" xmlns:wps="http://schemas.microsoft.com/office/word/2010/wordprocessingShape" mc:Ignorable="w14 w15 w16se w16cid wp14">
+<w:endnotes xmlns:wpc="http://schemas.microsoft.com/office/word/2010/wordprocessingCanvas" xmlns:mc="http://schemas.openxmlformats.org/markup-compatibility/2006" xmlns:o="urn:schemas-microsoft-com:office:office" xmlns:r="http://schemas.openxmlformats.org/officeDocument/2006/relationships" xmlns:m="http://schemas.openxmlformats.org/officeDocument/2006/math" xmlns:v="urn:schemas-microsoft-com:vml" xmlns:wp14="http://schemas.microsoft.com/office/word/2010/wordprocessingDrawing" xmlns:wp="http://schemas.openxmlformats.org/drawingml/2006/wordprocessingDrawing" xmlns:w10="urn:schemas-microsoft-com:office:word" xmlns:w="http://schemas.openxmlformats.org/wordprocessingml/2006/main" xmlns:w14="http://schemas.microsoft.com/office/word/2010/wordml" xmlns:w15="http://schemas.microsoft.com/office/word/2012/wordml" xmlns:wpg="http://schemas.microsoft.com/office/word/2010/wordprocessingGroup" xmlns:wpi="http://schemas.microsoft.com/office/word/2010/wordprocessingInk" xmlns:wne="http://schemas.microsoft.com/office/word/2006/wordml" xmlns:wps="http://schemas.microsoft.com/office/word/2010/wordprocessingShape" mc:Ignorable="w14 w15 wp14">
   <w:endnote w:type="separator" w:id="-1">
     <w:p>
       <w:pPr>
@@ -181,90 +175,29 @@
 </file>
 
 <file path=word/footer1.xml><?xml version="1.0" encoding="utf-8"?>
-<w:ftr xmlns:wpc="http://schemas.microsoft.com/office/word/2010/wordprocessingCanvas" xmlns:cx="http://schemas.microsoft.com/office/drawing/2014/chartex" xmlns:cx1="http://schemas.microsoft.com/office/drawing/2015/9/8/chartex" xmlns:cx2="http://schemas.microsoft.com/office/drawing/2015/10/21/chartex" xmlns:cx3="http://schemas.microsoft.com/office/drawing/2016/5/9/chartex" xmlns:cx4="http://schemas.microsoft.com/office/drawing/2016/5/10/chartex" xmlns:cx5="http://schemas.microsoft.com/office/drawing/2016/5/11/chartex" xmlns:cx6="http://schemas.microsoft.com/office/drawing/2016/5/12/chartex" xmlns:cx7="http://schemas.microsoft.com/office/drawing/2016/5/13/chartex" xmlns:cx8="http://schemas.microsoft.com/office/drawing/2016/5/14/chartex" xmlns:mc="http://schemas.openxmlformats.org/markup-compatibility/2006" xmlns:aink="http://schemas.microsoft.com/office/drawing/2016/ink" xmlns:am3d="http://schemas.microsoft.com/office/drawing/2017/model3d" xmlns:o="urn:schemas-microsoft-com:office:office" xmlns:r="http://schemas.openxmlformats.org/officeDocument/2006/relationships" xmlns:m="http://schemas.openxmlformats.org/officeDocument/2006/math" xmlns:v="urn:schemas-microsoft-com:vml" xmlns:wp14="http://schemas.microsoft.com/office/word/2010/wordprocessingDrawing" xmlns:wp="http://schemas.openxmlformats.org/drawingml/2006/wordprocessingDrawing" xmlns:w10="urn:schemas-microsoft-com:office:word" xmlns:w="http://schemas.openxmlformats.org/wordprocessingml/2006/main" xmlns:w14="http://schemas.microsoft.com/office/word/2010/wordml" xmlns:w15="http://schemas.microsoft.com/office/word/2012/wordml" xmlns:w16cid="http://schemas.microsoft.com/office/word/2016/wordml/cid" xmlns:w16se="http://schemas.microsoft.com/office/word/2015/wordml/symex" xmlns:wpg="http://schemas.microsoft.com/office/word/2010/wordprocessingGroup" xmlns:wpi="http://schemas.microsoft.com/office/word/2010/wordprocessingInk" xmlns:wne="http://schemas.microsoft.com/office/word/2006/wordml" xmlns:wps="http://schemas.microsoft.com/office/word/2010/wordprocessingShape" mc:Ignorable="w14 w15 w16se w16cid wp14">
+<w:ftr xmlns:wpc="http://schemas.microsoft.com/office/word/2010/wordprocessingCanvas" xmlns:mc="http://schemas.openxmlformats.org/markup-compatibility/2006" xmlns:o="urn:schemas-microsoft-com:office:office" xmlns:r="http://schemas.openxmlformats.org/officeDocument/2006/relationships" xmlns:m="http://schemas.openxmlformats.org/officeDocument/2006/math" xmlns:v="urn:schemas-microsoft-com:vml" xmlns:wp14="http://schemas.microsoft.com/office/word/2010/wordprocessingDrawing" xmlns:wp="http://schemas.openxmlformats.org/drawingml/2006/wordprocessingDrawing" xmlns:w10="urn:schemas-microsoft-com:office:word" xmlns:w="http://schemas.openxmlformats.org/wordprocessingml/2006/main" xmlns:w14="http://schemas.microsoft.com/office/word/2010/wordml" xmlns:w15="http://schemas.microsoft.com/office/word/2012/wordml" xmlns:wpg="http://schemas.microsoft.com/office/word/2010/wordprocessingGroup" xmlns:wpi="http://schemas.microsoft.com/office/word/2010/wordprocessingInk" xmlns:wne="http://schemas.microsoft.com/office/word/2006/wordml" xmlns:wps="http://schemas.microsoft.com/office/word/2010/wordprocessingShape" mc:Ignorable="w14 w15 wp14">
   <w:p>
     <w:pPr>
-      <w:pStyle w:val="Pieddepage"/>
+      <w:pStyle w:val="Heading1"/>
+      <w:rPr>
+        <w:sz w:val="22"/>
+        <w:szCs w:val="22"/>
+      </w:rPr>
     </w:pPr>
-  </w:p>
-</w:ftr>
-</file>
-
-<file path=word/footer2.xml><?xml version="1.0" encoding="utf-8"?>
-<w:ftr xmlns:wpc="http://schemas.microsoft.com/office/word/2010/wordprocessingCanvas" xmlns:cx="http://schemas.microsoft.com/office/drawing/2014/chartex" xmlns:cx1="http://schemas.microsoft.com/office/drawing/2015/9/8/chartex" xmlns:cx2="http://schemas.microsoft.com/office/drawing/2015/10/21/chartex" xmlns:cx3="http://schemas.microsoft.com/office/drawing/2016/5/9/chartex" xmlns:cx4="http://schemas.microsoft.com/office/drawing/2016/5/10/chartex" xmlns:cx5="http://schemas.microsoft.com/office/drawing/2016/5/11/chartex" xmlns:cx6="http://schemas.microsoft.com/office/drawing/2016/5/12/chartex" xmlns:cx7="http://schemas.microsoft.com/office/drawing/2016/5/13/chartex" xmlns:cx8="http://schemas.microsoft.com/office/drawing/2016/5/14/chartex" xmlns:mc="http://schemas.openxmlformats.org/markup-compatibility/2006" xmlns:aink="http://schemas.microsoft.com/office/drawing/2016/ink" xmlns:am3d="http://schemas.microsoft.com/office/drawing/2017/model3d" xmlns:o="urn:schemas-microsoft-com:office:office" xmlns:r="http://schemas.openxmlformats.org/officeDocument/2006/relationships" xmlns:m="http://schemas.openxmlformats.org/officeDocument/2006/math" xmlns:v="urn:schemas-microsoft-com:vml" xmlns:wp14="http://schemas.microsoft.com/office/word/2010/wordprocessingDrawing" xmlns:wp="http://schemas.openxmlformats.org/drawingml/2006/wordprocessingDrawing" xmlns:w10="urn:schemas-microsoft-com:office:word" xmlns:w="http://schemas.openxmlformats.org/wordprocessingml/2006/main" xmlns:w14="http://schemas.microsoft.com/office/word/2010/wordml" xmlns:w15="http://schemas.microsoft.com/office/word/2012/wordml" xmlns:w16cid="http://schemas.microsoft.com/office/word/2016/wordml/cid" xmlns:w16se="http://schemas.microsoft.com/office/word/2015/wordml/symex" xmlns:wpg="http://schemas.microsoft.com/office/word/2010/wordprocessingGroup" xmlns:wpi="http://schemas.microsoft.com/office/word/2010/wordprocessingInk" xmlns:wne="http://schemas.microsoft.com/office/word/2006/wordml" xmlns:wps="http://schemas.microsoft.com/office/word/2010/wordprocessingShape" mc:Ignorable="w14 w15 w16se w16cid wp14">
-  <w:p>
-    <w:pPr>
-      <w:pStyle w:val="Pieddepage"/>
-    </w:pPr>
-    <w:fldSimple w:instr=" FILENAME \* MERGEFORMAT ">
-      <w:r>
-        <w:rPr>
-          <w:noProof/>
-        </w:rPr>
-        <w:t>Journal-Dylan.docx</w:t>
-      </w:r>
-    </w:fldSimple>
-    <w:r>
-      <w:tab/>
-    </w:r>
-    <w:r>
-      <w:fldChar w:fldCharType="begin"/>
-    </w:r>
-    <w:r>
-      <w:instrText xml:space="preserve"> PAGE   \* MERGEFORMAT </w:instrText>
-    </w:r>
-    <w:r>
-      <w:fldChar w:fldCharType="separate"/>
-    </w:r>
     <w:r>
       <w:rPr>
         <w:noProof/>
+        <w:sz w:val="22"/>
+        <w:szCs w:val="22"/>
       </w:rPr>
-      <w:t>1</w:t>
-    </w:r>
-    <w:r>
-      <w:fldChar w:fldCharType="end"/>
-    </w:r>
-    <w:r>
-      <w:t>/</w:t>
-    </w:r>
-    <w:r>
-      <w:fldChar w:fldCharType="begin"/>
-    </w:r>
-    <w:r>
-      <w:instrText xml:space="preserve"> NUMPAGES   \* MERGEFORMAT </w:instrText>
-    </w:r>
-    <w:r>
-      <w:fldChar w:fldCharType="separate"/>
-    </w:r>
-    <w:r>
-      <w:rPr>
-        <w:noProof/>
-      </w:rPr>
-      <w:t>1</w:t>
-    </w:r>
-    <w:r>
-      <w:rPr>
-        <w:noProof/>
-      </w:rPr>
-      <w:fldChar w:fldCharType="end"/>
+      <w:t>Dylan Guiducci</w:t>
     </w:r>
   </w:p>
 </w:ftr>
 </file>
 
-<file path=word/footer3.xml><?xml version="1.0" encoding="utf-8"?>
-<w:ftr xmlns:wpc="http://schemas.microsoft.com/office/word/2010/wordprocessingCanvas" xmlns:cx="http://schemas.microsoft.com/office/drawing/2014/chartex" xmlns:cx1="http://schemas.microsoft.com/office/drawing/2015/9/8/chartex" xmlns:cx2="http://schemas.microsoft.com/office/drawing/2015/10/21/chartex" xmlns:cx3="http://schemas.microsoft.com/office/drawing/2016/5/9/chartex" xmlns:cx4="http://schemas.microsoft.com/office/drawing/2016/5/10/chartex" xmlns:cx5="http://schemas.microsoft.com/office/drawing/2016/5/11/chartex" xmlns:cx6="http://schemas.microsoft.com/office/drawing/2016/5/12/chartex" xmlns:cx7="http://schemas.microsoft.com/office/drawing/2016/5/13/chartex" xmlns:cx8="http://schemas.microsoft.com/office/drawing/2016/5/14/chartex" xmlns:mc="http://schemas.openxmlformats.org/markup-compatibility/2006" xmlns:aink="http://schemas.microsoft.com/office/drawing/2016/ink" xmlns:am3d="http://schemas.microsoft.com/office/drawing/2017/model3d" xmlns:o="urn:schemas-microsoft-com:office:office" xmlns:r="http://schemas.openxmlformats.org/officeDocument/2006/relationships" xmlns:m="http://schemas.openxmlformats.org/officeDocument/2006/math" xmlns:v="urn:schemas-microsoft-com:vml" xmlns:wp14="http://schemas.microsoft.com/office/word/2010/wordprocessingDrawing" xmlns:wp="http://schemas.openxmlformats.org/drawingml/2006/wordprocessingDrawing" xmlns:w10="urn:schemas-microsoft-com:office:word" xmlns:w="http://schemas.openxmlformats.org/wordprocessingml/2006/main" xmlns:w14="http://schemas.microsoft.com/office/word/2010/wordml" xmlns:w15="http://schemas.microsoft.com/office/word/2012/wordml" xmlns:w16cid="http://schemas.microsoft.com/office/word/2016/wordml/cid" xmlns:w16se="http://schemas.microsoft.com/office/word/2015/wordml/symex" xmlns:wpg="http://schemas.microsoft.com/office/word/2010/wordprocessingGroup" xmlns:wpi="http://schemas.microsoft.com/office/word/2010/wordprocessingInk" xmlns:wne="http://schemas.microsoft.com/office/word/2006/wordml" xmlns:wps="http://schemas.microsoft.com/office/word/2010/wordprocessingShape" mc:Ignorable="w14 w15 w16se w16cid wp14">
-  <w:p>
-    <w:pPr>
-      <w:pStyle w:val="Pieddepage"/>
-    </w:pPr>
-  </w:p>
-</w:ftr>
-</file>
-
 <file path=word/footnotes.xml><?xml version="1.0" encoding="utf-8"?>
-<w:footnotes xmlns:wpc="http://schemas.microsoft.com/office/word/2010/wordprocessingCanvas" xmlns:cx="http://schemas.microsoft.com/office/drawing/2014/chartex" xmlns:cx1="http://schemas.microsoft.com/office/drawing/2015/9/8/chartex" xmlns:cx2="http://schemas.microsoft.com/office/drawing/2015/10/21/chartex" xmlns:cx3="http://schemas.microsoft.com/office/drawing/2016/5/9/chartex" xmlns:cx4="http://schemas.microsoft.com/office/drawing/2016/5/10/chartex" xmlns:cx5="http://schemas.microsoft.com/office/drawing/2016/5/11/chartex" xmlns:cx6="http://schemas.microsoft.com/office/drawing/2016/5/12/chartex" xmlns:cx7="http://schemas.microsoft.com/office/drawing/2016/5/13/chartex" xmlns:cx8="http://schemas.microsoft.com/office/drawing/2016/5/14/chartex" xmlns:mc="http://schemas.openxmlformats.org/markup-compatibility/2006" xmlns:aink="http://schemas.microsoft.com/office/drawing/2016/ink" xmlns:am3d="http://schemas.microsoft.com/office/drawing/2017/model3d" xmlns:o="urn:schemas-microsoft-com:office:office" xmlns:r="http://schemas.openxmlformats.org/officeDocument/2006/relationships" xmlns:m="http://schemas.openxmlformats.org/officeDocument/2006/math" xmlns:v="urn:schemas-microsoft-com:vml" xmlns:wp14="http://schemas.microsoft.com/office/word/2010/wordprocessingDrawing" xmlns:wp="http://schemas.openxmlformats.org/drawingml/2006/wordprocessingDrawing" xmlns:w10="urn:schemas-microsoft-com:office:word" xmlns:w="http://schemas.openxmlformats.org/wordprocessingml/2006/main" xmlns:w14="http://schemas.microsoft.com/office/word/2010/wordml" xmlns:w15="http://schemas.microsoft.com/office/word/2012/wordml" xmlns:w16cid="http://schemas.microsoft.com/office/word/2016/wordml/cid" xmlns:w16se="http://schemas.microsoft.com/office/word/2015/wordml/symex" xmlns:wpg="http://schemas.microsoft.com/office/word/2010/wordprocessingGroup" xmlns:wpi="http://schemas.microsoft.com/office/word/2010/wordprocessingInk" xmlns:wne="http://schemas.microsoft.com/office/word/2006/wordml" xmlns:wps="http://schemas.microsoft.com/office/word/2010/wordprocessingShape" mc:Ignorable="w14 w15 w16se w16cid wp14">
+<w:footnotes xmlns:wpc="http://schemas.microsoft.com/office/word/2010/wordprocessingCanvas" xmlns:mc="http://schemas.openxmlformats.org/markup-compatibility/2006" xmlns:o="urn:schemas-microsoft-com:office:office" xmlns:r="http://schemas.openxmlformats.org/officeDocument/2006/relationships" xmlns:m="http://schemas.openxmlformats.org/officeDocument/2006/math" xmlns:v="urn:schemas-microsoft-com:vml" xmlns:wp14="http://schemas.microsoft.com/office/word/2010/wordprocessingDrawing" xmlns:wp="http://schemas.openxmlformats.org/drawingml/2006/wordprocessingDrawing" xmlns:w10="urn:schemas-microsoft-com:office:word" xmlns:w="http://schemas.openxmlformats.org/wordprocessingml/2006/main" xmlns:w14="http://schemas.microsoft.com/office/word/2010/wordml" xmlns:w15="http://schemas.microsoft.com/office/word/2012/wordml" xmlns:wpg="http://schemas.microsoft.com/office/word/2010/wordprocessingGroup" xmlns:wpi="http://schemas.microsoft.com/office/word/2010/wordprocessingInk" xmlns:wne="http://schemas.microsoft.com/office/word/2006/wordml" xmlns:wps="http://schemas.microsoft.com/office/word/2010/wordprocessingShape" mc:Ignorable="w14 w15 wp14">
   <w:footnote w:type="separator" w:id="-1">
     <w:p>
       <w:pPr>
@@ -289,46 +222,36 @@
 </file>
 
 <file path=word/header1.xml><?xml version="1.0" encoding="utf-8"?>
-<w:hdr xmlns:wpc="http://schemas.microsoft.com/office/word/2010/wordprocessingCanvas" xmlns:cx="http://schemas.microsoft.com/office/drawing/2014/chartex" xmlns:cx1="http://schemas.microsoft.com/office/drawing/2015/9/8/chartex" xmlns:cx2="http://schemas.microsoft.com/office/drawing/2015/10/21/chartex" xmlns:cx3="http://schemas.microsoft.com/office/drawing/2016/5/9/chartex" xmlns:cx4="http://schemas.microsoft.com/office/drawing/2016/5/10/chartex" xmlns:cx5="http://schemas.microsoft.com/office/drawing/2016/5/11/chartex" xmlns:cx6="http://schemas.microsoft.com/office/drawing/2016/5/12/chartex" xmlns:cx7="http://schemas.microsoft.com/office/drawing/2016/5/13/chartex" xmlns:cx8="http://schemas.microsoft.com/office/drawing/2016/5/14/chartex" xmlns:mc="http://schemas.openxmlformats.org/markup-compatibility/2006" xmlns:aink="http://schemas.microsoft.com/office/drawing/2016/ink" xmlns:am3d="http://schemas.microsoft.com/office/drawing/2017/model3d" xmlns:o="urn:schemas-microsoft-com:office:office" xmlns:r="http://schemas.openxmlformats.org/officeDocument/2006/relationships" xmlns:m="http://schemas.openxmlformats.org/officeDocument/2006/math" xmlns:v="urn:schemas-microsoft-com:vml" xmlns:wp14="http://schemas.microsoft.com/office/word/2010/wordprocessingDrawing" xmlns:wp="http://schemas.openxmlformats.org/drawingml/2006/wordprocessingDrawing" xmlns:w10="urn:schemas-microsoft-com:office:word" xmlns:w="http://schemas.openxmlformats.org/wordprocessingml/2006/main" xmlns:w14="http://schemas.microsoft.com/office/word/2010/wordml" xmlns:w15="http://schemas.microsoft.com/office/word/2012/wordml" xmlns:w16cid="http://schemas.microsoft.com/office/word/2016/wordml/cid" xmlns:w16se="http://schemas.microsoft.com/office/word/2015/wordml/symex" xmlns:wpg="http://schemas.microsoft.com/office/word/2010/wordprocessingGroup" xmlns:wpi="http://schemas.microsoft.com/office/word/2010/wordprocessingInk" xmlns:wne="http://schemas.microsoft.com/office/word/2006/wordml" xmlns:wps="http://schemas.microsoft.com/office/word/2010/wordprocessingShape" mc:Ignorable="w14 w15 w16se w16cid wp14">
+<w:hdr xmlns:wpc="http://schemas.microsoft.com/office/word/2010/wordprocessingCanvas" xmlns:mc="http://schemas.openxmlformats.org/markup-compatibility/2006" xmlns:o="urn:schemas-microsoft-com:office:office" xmlns:r="http://schemas.openxmlformats.org/officeDocument/2006/relationships" xmlns:m="http://schemas.openxmlformats.org/officeDocument/2006/math" xmlns:v="urn:schemas-microsoft-com:vml" xmlns:wp14="http://schemas.microsoft.com/office/word/2010/wordprocessingDrawing" xmlns:wp="http://schemas.openxmlformats.org/drawingml/2006/wordprocessingDrawing" xmlns:w10="urn:schemas-microsoft-com:office:word" xmlns:w="http://schemas.openxmlformats.org/wordprocessingml/2006/main" xmlns:w14="http://schemas.microsoft.com/office/word/2010/wordml" xmlns:w15="http://schemas.microsoft.com/office/word/2012/wordml" xmlns:wpg="http://schemas.microsoft.com/office/word/2010/wordprocessingGroup" xmlns:wpi="http://schemas.microsoft.com/office/word/2010/wordprocessingInk" xmlns:wne="http://schemas.microsoft.com/office/word/2006/wordml" xmlns:wps="http://schemas.microsoft.com/office/word/2010/wordprocessingShape" mc:Ignorable="w14 w15 wp14">
   <w:p>
     <w:pPr>
-      <w:pStyle w:val="En-tte"/>
-    </w:pPr>
-  </w:p>
-</w:hdr>
-</file>
-
-<file path=word/header2.xml><?xml version="1.0" encoding="utf-8"?>
-<w:hdr xmlns:wpc="http://schemas.microsoft.com/office/word/2010/wordprocessingCanvas" xmlns:cx="http://schemas.microsoft.com/office/drawing/2014/chartex" xmlns:cx1="http://schemas.microsoft.com/office/drawing/2015/9/8/chartex" xmlns:cx2="http://schemas.microsoft.com/office/drawing/2015/10/21/chartex" xmlns:cx3="http://schemas.microsoft.com/office/drawing/2016/5/9/chartex" xmlns:cx4="http://schemas.microsoft.com/office/drawing/2016/5/10/chartex" xmlns:cx5="http://schemas.microsoft.com/office/drawing/2016/5/11/chartex" xmlns:cx6="http://schemas.microsoft.com/office/drawing/2016/5/12/chartex" xmlns:cx7="http://schemas.microsoft.com/office/drawing/2016/5/13/chartex" xmlns:cx8="http://schemas.microsoft.com/office/drawing/2016/5/14/chartex" xmlns:mc="http://schemas.openxmlformats.org/markup-compatibility/2006" xmlns:aink="http://schemas.microsoft.com/office/drawing/2016/ink" xmlns:am3d="http://schemas.microsoft.com/office/drawing/2017/model3d" xmlns:o="urn:schemas-microsoft-com:office:office" xmlns:r="http://schemas.openxmlformats.org/officeDocument/2006/relationships" xmlns:m="http://schemas.openxmlformats.org/officeDocument/2006/math" xmlns:v="urn:schemas-microsoft-com:vml" xmlns:wp14="http://schemas.microsoft.com/office/word/2010/wordprocessingDrawing" xmlns:wp="http://schemas.openxmlformats.org/drawingml/2006/wordprocessingDrawing" xmlns:w10="urn:schemas-microsoft-com:office:word" xmlns:w="http://schemas.openxmlformats.org/wordprocessingml/2006/main" xmlns:w14="http://schemas.microsoft.com/office/word/2010/wordml" xmlns:w15="http://schemas.microsoft.com/office/word/2012/wordml" xmlns:w16cid="http://schemas.microsoft.com/office/word/2016/wordml/cid" xmlns:w16se="http://schemas.microsoft.com/office/word/2015/wordml/symex" xmlns:wpg="http://schemas.microsoft.com/office/word/2010/wordprocessingGroup" xmlns:wpi="http://schemas.microsoft.com/office/word/2010/wordprocessingInk" xmlns:wne="http://schemas.microsoft.com/office/word/2006/wordml" xmlns:wps="http://schemas.microsoft.com/office/word/2010/wordprocessingShape" mc:Ignorable="w14 w15 w16se w16cid wp14">
-  <w:p>
-    <w:pPr>
-      <w:pStyle w:val="Titre2"/>
-      <w:tabs>
-        <w:tab w:val="right" w:pos="9072"/>
-      </w:tabs>
+      <w:pStyle w:val="Heading2"/>
+      <w:jc w:val="right"/>
       <w:rPr>
         <w:sz w:val="40"/>
         <w:szCs w:val="40"/>
-        <w:lang w:val="en-US"/>
       </w:rPr>
     </w:pPr>
     <w:r>
       <w:rPr>
         <w:noProof/>
+        <w:sz w:val="40"/>
+        <w:szCs w:val="40"/>
+        <w:lang w:eastAsia="fr-CH"/>
       </w:rPr>
       <w:drawing>
-        <wp:anchor distT="0" distB="0" distL="114300" distR="114300" simplePos="0" relativeHeight="251658240" behindDoc="0" locked="0" layoutInCell="1" allowOverlap="1" wp14:anchorId="3F39A06B" wp14:editId="709A9CB0">
+        <wp:anchor distT="0" distB="0" distL="114300" distR="114300" simplePos="0" relativeHeight="251659264" behindDoc="0" locked="0" layoutInCell="1" allowOverlap="1" wp14:anchorId="7236DDE5" wp14:editId="3DEB91A1">
           <wp:simplePos x="0" y="0"/>
-          <wp:positionH relativeFrom="margin">
-            <wp:align>left</wp:align>
+          <wp:positionH relativeFrom="column">
+            <wp:posOffset>-513565</wp:posOffset>
           </wp:positionH>
           <wp:positionV relativeFrom="paragraph">
-            <wp:posOffset>-30480</wp:posOffset>
+            <wp:posOffset>-174456</wp:posOffset>
           </wp:positionV>
-          <wp:extent cx="1155941" cy="468000"/>
-          <wp:effectExtent l="0" t="0" r="6350" b="8255"/>
+          <wp:extent cx="1196340" cy="633730"/>
+          <wp:effectExtent l="0" t="0" r="3810" b="0"/>
           <wp:wrapSquare wrapText="bothSides"/>
-          <wp:docPr id="2" name="Image 2"/>
+          <wp:docPr id="2" name="Picture 2"/>
           <wp:cNvGraphicFramePr>
             <a:graphicFrameLocks xmlns:a="http://schemas.openxmlformats.org/drawingml/2006/main" noChangeAspect="1"/>
           </wp:cNvGraphicFramePr>
@@ -336,36 +259,29 @@
             <a:graphicData uri="http://schemas.openxmlformats.org/drawingml/2006/picture">
               <pic:pic xmlns:pic="http://schemas.openxmlformats.org/drawingml/2006/picture">
                 <pic:nvPicPr>
-                  <pic:cNvPr id="0" name="Picture 1"/>
-                  <pic:cNvPicPr>
-                    <a:picLocks noChangeAspect="1" noChangeArrowheads="1"/>
-                  </pic:cNvPicPr>
+                  <pic:cNvPr id="2" name="logo.jpeg"/>
+                  <pic:cNvPicPr/>
                 </pic:nvPicPr>
                 <pic:blipFill>
-                  <a:blip r:embed="rId1">
+                  <a:blip r:embed="rId1" cstate="print">
                     <a:extLst>
                       <a:ext uri="{28A0092B-C50C-407E-A947-70E740481C1C}">
                         <a14:useLocalDpi xmlns:a14="http://schemas.microsoft.com/office/drawing/2010/main" val="0"/>
                       </a:ext>
                     </a:extLst>
                   </a:blip>
-                  <a:srcRect/>
                   <a:stretch>
                     <a:fillRect/>
                   </a:stretch>
                 </pic:blipFill>
-                <pic:spPr bwMode="auto">
+                <pic:spPr>
                   <a:xfrm>
                     <a:off x="0" y="0"/>
-                    <a:ext cx="1155941" cy="468000"/>
+                    <a:ext cx="1196340" cy="633730"/>
                   </a:xfrm>
                   <a:prstGeom prst="rect">
                     <a:avLst/>
                   </a:prstGeom>
-                  <a:noFill/>
-                  <a:ln>
-                    <a:noFill/>
-                  </a:ln>
                 </pic:spPr>
               </pic:pic>
             </a:graphicData>
@@ -383,74 +299,56 @@
       <w:rPr>
         <w:sz w:val="40"/>
         <w:szCs w:val="40"/>
-        <w:lang w:val="en-US"/>
       </w:rPr>
-      <w:tab/>
+      <w:t xml:space="preserve">Journal de travail -  </w:t>
     </w:r>
     <w:r>
       <w:rPr>
         <w:sz w:val="40"/>
         <w:szCs w:val="40"/>
-        <w:lang w:val="en-US"/>
-      </w:rPr>
-      <w:t xml:space="preserve">Journal </w:t>
-    </w:r>
-    <w:r>
-      <w:rPr>
-        <w:sz w:val="40"/>
-        <w:szCs w:val="40"/>
-        <w:lang w:val="en-US"/>
       </w:rPr>
       <w:t>Dylan Guiducci</w:t>
     </w:r>
   </w:p>
   <w:p>
     <w:pPr>
-      <w:pStyle w:val="Titre2"/>
+      <w:pStyle w:val="Heading2"/>
       <w:pBdr>
         <w:bottom w:val="single" w:sz="4" w:space="1" w:color="2E74B5" w:themeColor="accent1" w:themeShade="BF"/>
       </w:pBdr>
-      <w:tabs>
-        <w:tab w:val="right" w:pos="9072"/>
-      </w:tabs>
+      <w:jc w:val="right"/>
       <w:rPr>
         <w:sz w:val="22"/>
         <w:szCs w:val="22"/>
-        <w:lang w:val="en-US"/>
       </w:rPr>
     </w:pPr>
     <w:r>
       <w:rPr>
         <w:sz w:val="22"/>
         <w:szCs w:val="22"/>
-        <w:lang w:val="en-US"/>
       </w:rPr>
-      <w:tab/>
+      <w:t xml:space="preserve">Group 6 – Système </w:t>
     </w:r>
+    <w:proofErr w:type="spellStart"/>
     <w:r>
       <w:rPr>
         <w:sz w:val="22"/>
         <w:szCs w:val="22"/>
-        <w:lang w:val="en-US"/>
       </w:rPr>
-      <w:t>Group 6 – Projet Ticketing</w:t>
+      <w:t>Ticketing</w:t>
     </w:r>
+    <w:proofErr w:type="spellEnd"/>
   </w:p>
-</w:hdr>
-</file>
-
-<file path=word/header3.xml><?xml version="1.0" encoding="utf-8"?>
-<w:hdr xmlns:wpc="http://schemas.microsoft.com/office/word/2010/wordprocessingCanvas" xmlns:cx="http://schemas.microsoft.com/office/drawing/2014/chartex" xmlns:cx1="http://schemas.microsoft.com/office/drawing/2015/9/8/chartex" xmlns:cx2="http://schemas.microsoft.com/office/drawing/2015/10/21/chartex" xmlns:cx3="http://schemas.microsoft.com/office/drawing/2016/5/9/chartex" xmlns:cx4="http://schemas.microsoft.com/office/drawing/2016/5/10/chartex" xmlns:cx5="http://schemas.microsoft.com/office/drawing/2016/5/11/chartex" xmlns:cx6="http://schemas.microsoft.com/office/drawing/2016/5/12/chartex" xmlns:cx7="http://schemas.microsoft.com/office/drawing/2016/5/13/chartex" xmlns:cx8="http://schemas.microsoft.com/office/drawing/2016/5/14/chartex" xmlns:mc="http://schemas.openxmlformats.org/markup-compatibility/2006" xmlns:aink="http://schemas.microsoft.com/office/drawing/2016/ink" xmlns:am3d="http://schemas.microsoft.com/office/drawing/2017/model3d" xmlns:o="urn:schemas-microsoft-com:office:office" xmlns:r="http://schemas.openxmlformats.org/officeDocument/2006/relationships" xmlns:m="http://schemas.openxmlformats.org/officeDocument/2006/math" xmlns:v="urn:schemas-microsoft-com:vml" xmlns:wp14="http://schemas.microsoft.com/office/word/2010/wordprocessingDrawing" xmlns:wp="http://schemas.openxmlformats.org/drawingml/2006/wordprocessingDrawing" xmlns:w10="urn:schemas-microsoft-com:office:word" xmlns:w="http://schemas.openxmlformats.org/wordprocessingml/2006/main" xmlns:w14="http://schemas.microsoft.com/office/word/2010/wordml" xmlns:w15="http://schemas.microsoft.com/office/word/2012/wordml" xmlns:w16cid="http://schemas.microsoft.com/office/word/2016/wordml/cid" xmlns:w16se="http://schemas.microsoft.com/office/word/2015/wordml/symex" xmlns:wpg="http://schemas.microsoft.com/office/word/2010/wordprocessingGroup" xmlns:wpi="http://schemas.microsoft.com/office/word/2010/wordprocessingInk" xmlns:wne="http://schemas.microsoft.com/office/word/2006/wordml" xmlns:wps="http://schemas.microsoft.com/office/word/2010/wordprocessingShape" mc:Ignorable="w14 w15 w16se w16cid wp14">
   <w:p>
     <w:pPr>
-      <w:pStyle w:val="En-tte"/>
+      <w:pStyle w:val="Header"/>
     </w:pPr>
   </w:p>
 </w:hdr>
 </file>
 
 <file path=word/styles.xml><?xml version="1.0" encoding="utf-8"?>
-<w:styles xmlns:mc="http://schemas.openxmlformats.org/markup-compatibility/2006" xmlns:r="http://schemas.openxmlformats.org/officeDocument/2006/relationships" xmlns:w="http://schemas.openxmlformats.org/wordprocessingml/2006/main" xmlns:w14="http://schemas.microsoft.com/office/word/2010/wordml" xmlns:w15="http://schemas.microsoft.com/office/word/2012/wordml" xmlns:w16cid="http://schemas.microsoft.com/office/word/2016/wordml/cid" xmlns:w16se="http://schemas.microsoft.com/office/word/2015/wordml/symex" mc:Ignorable="w14 w15 w16se w16cid">
+<w:styles xmlns:mc="http://schemas.openxmlformats.org/markup-compatibility/2006" xmlns:r="http://schemas.openxmlformats.org/officeDocument/2006/relationships" xmlns:w="http://schemas.openxmlformats.org/wordprocessingml/2006/main" xmlns:w14="http://schemas.microsoft.com/office/word/2010/wordml" xmlns:w15="http://schemas.microsoft.com/office/word/2012/wordml" mc:Ignorable="w14 w15">
   <w:docDefaults>
     <w:rPrDefault>
       <w:rPr>
@@ -466,7 +364,7 @@
       </w:pPr>
     </w:pPrDefault>
   </w:docDefaults>
-  <w:latentStyles w:defLockedState="0" w:defUIPriority="99" w:defSemiHidden="0" w:defUnhideWhenUsed="0" w:defQFormat="0" w:count="376">
+  <w:latentStyles w:defLockedState="0" w:defUIPriority="99" w:defSemiHidden="0" w:defUnhideWhenUsed="0" w:defQFormat="0" w:count="371">
     <w:lsdException w:name="Normal" w:uiPriority="0" w:qFormat="1"/>
     <w:lsdException w:name="heading 1" w:uiPriority="9" w:qFormat="1"/>
     <w:lsdException w:name="heading 2" w:semiHidden="1" w:uiPriority="9" w:unhideWhenUsed="1" w:qFormat="1"/>
@@ -838,11 +736,6 @@
     <w:lsdException w:name="List Table 5 Dark Accent 6" w:uiPriority="50"/>
     <w:lsdException w:name="List Table 6 Colorful Accent 6" w:uiPriority="51"/>
     <w:lsdException w:name="List Table 7 Colorful Accent 6" w:uiPriority="52"/>
-    <w:lsdException w:name="Mention" w:semiHidden="1" w:unhideWhenUsed="1"/>
-    <w:lsdException w:name="Smart Hyperlink" w:semiHidden="1" w:unhideWhenUsed="1"/>
-    <w:lsdException w:name="Hashtag" w:semiHidden="1" w:unhideWhenUsed="1"/>
-    <w:lsdException w:name="Unresolved Mention" w:semiHidden="1" w:unhideWhenUsed="1"/>
-    <w:lsdException w:name="Smart Link" w:semiHidden="1" w:unhideWhenUsed="1"/>
   </w:latentStyles>
   <w:style w:type="paragraph" w:default="1" w:styleId="Normal">
     <w:name w:val="Normal"/>
@@ -852,11 +745,11 @@
       <w:spacing w:line="254" w:lineRule="auto"/>
     </w:pPr>
   </w:style>
-  <w:style w:type="paragraph" w:styleId="Titre1">
+  <w:style w:type="paragraph" w:styleId="Heading1">
     <w:name w:val="heading 1"/>
     <w:basedOn w:val="Normal"/>
     <w:next w:val="Normal"/>
-    <w:link w:val="Titre1Car"/>
+    <w:link w:val="Heading1Char"/>
     <w:uiPriority w:val="9"/>
     <w:qFormat/>
     <w:rsid w:val="00237508"/>
@@ -873,11 +766,11 @@
       <w:szCs w:val="32"/>
     </w:rPr>
   </w:style>
-  <w:style w:type="paragraph" w:styleId="Titre2">
+  <w:style w:type="paragraph" w:styleId="Heading2">
     <w:name w:val="heading 2"/>
     <w:basedOn w:val="Normal"/>
     <w:next w:val="Normal"/>
-    <w:link w:val="Titre2Car"/>
+    <w:link w:val="Heading2Char"/>
     <w:uiPriority w:val="9"/>
     <w:unhideWhenUsed/>
     <w:qFormat/>
@@ -895,13 +788,13 @@
       <w:szCs w:val="26"/>
     </w:rPr>
   </w:style>
-  <w:style w:type="character" w:default="1" w:styleId="Policepardfaut">
+  <w:style w:type="character" w:default="1" w:styleId="DefaultParagraphFont">
     <w:name w:val="Default Paragraph Font"/>
     <w:uiPriority w:val="1"/>
     <w:semiHidden/>
     <w:unhideWhenUsed/>
   </w:style>
-  <w:style w:type="table" w:default="1" w:styleId="TableauNormal">
+  <w:style w:type="table" w:default="1" w:styleId="TableNormal">
     <w:name w:val="Normal Table"/>
     <w:uiPriority w:val="99"/>
     <w:semiHidden/>
@@ -916,16 +809,16 @@
       </w:tblCellMar>
     </w:tblPr>
   </w:style>
-  <w:style w:type="numbering" w:default="1" w:styleId="Aucuneliste">
+  <w:style w:type="numbering" w:default="1" w:styleId="NoList">
     <w:name w:val="No List"/>
     <w:uiPriority w:val="99"/>
     <w:semiHidden/>
     <w:unhideWhenUsed/>
   </w:style>
-  <w:style w:type="paragraph" w:styleId="En-tte">
+  <w:style w:type="paragraph" w:styleId="Header">
     <w:name w:val="header"/>
     <w:basedOn w:val="Normal"/>
-    <w:link w:val="En-tteCar"/>
+    <w:link w:val="HeaderChar"/>
     <w:uiPriority w:val="99"/>
     <w:unhideWhenUsed/>
     <w:rsid w:val="00855A84"/>
@@ -937,17 +830,17 @@
       <w:spacing w:after="0" w:line="240" w:lineRule="auto"/>
     </w:pPr>
   </w:style>
-  <w:style w:type="character" w:customStyle="1" w:styleId="En-tteCar">
-    <w:name w:val="En-tête Car"/>
-    <w:basedOn w:val="Policepardfaut"/>
-    <w:link w:val="En-tte"/>
+  <w:style w:type="character" w:customStyle="1" w:styleId="HeaderChar">
+    <w:name w:val="Header Char"/>
+    <w:basedOn w:val="DefaultParagraphFont"/>
+    <w:link w:val="Header"/>
     <w:uiPriority w:val="99"/>
     <w:rsid w:val="00855A84"/>
   </w:style>
-  <w:style w:type="paragraph" w:styleId="Pieddepage">
+  <w:style w:type="paragraph" w:styleId="Footer">
     <w:name w:val="footer"/>
     <w:basedOn w:val="Normal"/>
-    <w:link w:val="PieddepageCar"/>
+    <w:link w:val="FooterChar"/>
     <w:uiPriority w:val="99"/>
     <w:unhideWhenUsed/>
     <w:rsid w:val="00855A84"/>
@@ -959,17 +852,17 @@
       <w:spacing w:after="0" w:line="240" w:lineRule="auto"/>
     </w:pPr>
   </w:style>
-  <w:style w:type="character" w:customStyle="1" w:styleId="PieddepageCar">
-    <w:name w:val="Pied de page Car"/>
-    <w:basedOn w:val="Policepardfaut"/>
-    <w:link w:val="Pieddepage"/>
+  <w:style w:type="character" w:customStyle="1" w:styleId="FooterChar">
+    <w:name w:val="Footer Char"/>
+    <w:basedOn w:val="DefaultParagraphFont"/>
+    <w:link w:val="Footer"/>
     <w:uiPriority w:val="99"/>
     <w:rsid w:val="00855A84"/>
   </w:style>
-  <w:style w:type="character" w:customStyle="1" w:styleId="Titre2Car">
-    <w:name w:val="Titre 2 Car"/>
-    <w:basedOn w:val="Policepardfaut"/>
-    <w:link w:val="Titre2"/>
+  <w:style w:type="character" w:customStyle="1" w:styleId="Heading2Char">
+    <w:name w:val="Heading 2 Char"/>
+    <w:basedOn w:val="DefaultParagraphFont"/>
+    <w:link w:val="Heading2"/>
     <w:uiPriority w:val="9"/>
     <w:rsid w:val="00855A84"/>
     <w:rPr>
@@ -979,10 +872,10 @@
       <w:szCs w:val="26"/>
     </w:rPr>
   </w:style>
-  <w:style w:type="character" w:customStyle="1" w:styleId="Titre1Car">
-    <w:name w:val="Titre 1 Car"/>
-    <w:basedOn w:val="Policepardfaut"/>
-    <w:link w:val="Titre1"/>
+  <w:style w:type="character" w:customStyle="1" w:styleId="Heading1Char">
+    <w:name w:val="Heading 1 Char"/>
+    <w:basedOn w:val="DefaultParagraphFont"/>
+    <w:link w:val="Heading1"/>
     <w:uiPriority w:val="9"/>
     <w:rsid w:val="00237508"/>
     <w:rPr>

</xml_diff>

<commit_message>
Créer GANTT détaillé + MAJ Journal
</commit_message>
<xml_diff>
--- a/Deposer par Moodle/Semaine 2/Journal-Dylan.docx
+++ b/Deposer par Moodle/Semaine 2/Journal-Dylan.docx
@@ -92,8 +92,6 @@
       <w:r>
         <w:t>Finir la liste des champs de la table (30min)</w:t>
       </w:r>
-      <w:bookmarkStart w:id="0" w:name="_GoBack"/>
-      <w:bookmarkEnd w:id="0"/>
     </w:p>
     <w:p>
       <w:pPr>
@@ -101,6 +99,12 @@
       </w:pPr>
       <w:r>
         <w:t>Dimanche</w:t>
+      </w:r>
+    </w:p>
+    <w:p>
+      <w:r>
+        <w:tab/>
+        <w:t>Création du GANTT détaillé (10min)</w:t>
       </w:r>
     </w:p>
     <w:p/>
@@ -121,8 +125,12 @@
       </w:r>
     </w:p>
     <w:sectPr>
-      <w:headerReference w:type="default" r:id="rId6"/>
-      <w:footerReference w:type="default" r:id="rId7"/>
+      <w:headerReference w:type="even" r:id="rId6"/>
+      <w:headerReference w:type="default" r:id="rId7"/>
+      <w:footerReference w:type="even" r:id="rId8"/>
+      <w:footerReference w:type="default" r:id="rId9"/>
+      <w:headerReference w:type="first" r:id="rId10"/>
+      <w:footerReference w:type="first" r:id="rId11"/>
       <w:pgSz w:w="11906" w:h="16838"/>
       <w:pgMar w:top="1417" w:right="1417" w:bottom="1417" w:left="1417" w:header="708" w:footer="708" w:gutter="0"/>
       <w:cols w:space="708"/>
@@ -161,6 +169,16 @@
 <w:ftr xmlns:wpc="http://schemas.microsoft.com/office/word/2010/wordprocessingCanvas" xmlns:cx="http://schemas.microsoft.com/office/drawing/2014/chartex" xmlns:cx1="http://schemas.microsoft.com/office/drawing/2015/9/8/chartex" xmlns:cx2="http://schemas.microsoft.com/office/drawing/2015/10/21/chartex" xmlns:cx3="http://schemas.microsoft.com/office/drawing/2016/5/9/chartex" xmlns:cx4="http://schemas.microsoft.com/office/drawing/2016/5/10/chartex" xmlns:cx5="http://schemas.microsoft.com/office/drawing/2016/5/11/chartex" xmlns:cx6="http://schemas.microsoft.com/office/drawing/2016/5/12/chartex" xmlns:cx7="http://schemas.microsoft.com/office/drawing/2016/5/13/chartex" xmlns:cx8="http://schemas.microsoft.com/office/drawing/2016/5/14/chartex" xmlns:mc="http://schemas.openxmlformats.org/markup-compatibility/2006" xmlns:aink="http://schemas.microsoft.com/office/drawing/2016/ink" xmlns:am3d="http://schemas.microsoft.com/office/drawing/2017/model3d" xmlns:o="urn:schemas-microsoft-com:office:office" xmlns:r="http://schemas.openxmlformats.org/officeDocument/2006/relationships" xmlns:m="http://schemas.openxmlformats.org/officeDocument/2006/math" xmlns:v="urn:schemas-microsoft-com:vml" xmlns:wp14="http://schemas.microsoft.com/office/word/2010/wordprocessingDrawing" xmlns:wp="http://schemas.openxmlformats.org/drawingml/2006/wordprocessingDrawing" xmlns:w10="urn:schemas-microsoft-com:office:word" xmlns:w="http://schemas.openxmlformats.org/wordprocessingml/2006/main" xmlns:w14="http://schemas.microsoft.com/office/word/2010/wordml" xmlns:w15="http://schemas.microsoft.com/office/word/2012/wordml" xmlns:w16cid="http://schemas.microsoft.com/office/word/2016/wordml/cid" xmlns:w16se="http://schemas.microsoft.com/office/word/2015/wordml/symex" xmlns:wpg="http://schemas.microsoft.com/office/word/2010/wordprocessingGroup" xmlns:wpi="http://schemas.microsoft.com/office/word/2010/wordprocessingInk" xmlns:wne="http://schemas.microsoft.com/office/word/2006/wordml" xmlns:wps="http://schemas.microsoft.com/office/word/2010/wordprocessingShape" mc:Ignorable="w14 w15 w16se w16cid wp14">
   <w:p>
     <w:pPr>
+      <w:pStyle w:val="Pieddepage"/>
+    </w:pPr>
+  </w:p>
+</w:ftr>
+</file>
+
+<file path=word/footer2.xml><?xml version="1.0" encoding="utf-8"?>
+<w:ftr xmlns:wpc="http://schemas.microsoft.com/office/word/2010/wordprocessingCanvas" xmlns:cx="http://schemas.microsoft.com/office/drawing/2014/chartex" xmlns:cx1="http://schemas.microsoft.com/office/drawing/2015/9/8/chartex" xmlns:cx2="http://schemas.microsoft.com/office/drawing/2015/10/21/chartex" xmlns:cx3="http://schemas.microsoft.com/office/drawing/2016/5/9/chartex" xmlns:cx4="http://schemas.microsoft.com/office/drawing/2016/5/10/chartex" xmlns:cx5="http://schemas.microsoft.com/office/drawing/2016/5/11/chartex" xmlns:cx6="http://schemas.microsoft.com/office/drawing/2016/5/12/chartex" xmlns:cx7="http://schemas.microsoft.com/office/drawing/2016/5/13/chartex" xmlns:cx8="http://schemas.microsoft.com/office/drawing/2016/5/14/chartex" xmlns:mc="http://schemas.openxmlformats.org/markup-compatibility/2006" xmlns:aink="http://schemas.microsoft.com/office/drawing/2016/ink" xmlns:am3d="http://schemas.microsoft.com/office/drawing/2017/model3d" xmlns:o="urn:schemas-microsoft-com:office:office" xmlns:r="http://schemas.openxmlformats.org/officeDocument/2006/relationships" xmlns:m="http://schemas.openxmlformats.org/officeDocument/2006/math" xmlns:v="urn:schemas-microsoft-com:vml" xmlns:wp14="http://schemas.microsoft.com/office/word/2010/wordprocessingDrawing" xmlns:wp="http://schemas.openxmlformats.org/drawingml/2006/wordprocessingDrawing" xmlns:w10="urn:schemas-microsoft-com:office:word" xmlns:w="http://schemas.openxmlformats.org/wordprocessingml/2006/main" xmlns:w14="http://schemas.microsoft.com/office/word/2010/wordml" xmlns:w15="http://schemas.microsoft.com/office/word/2012/wordml" xmlns:w16cid="http://schemas.microsoft.com/office/word/2016/wordml/cid" xmlns:w16se="http://schemas.microsoft.com/office/word/2015/wordml/symex" xmlns:wpg="http://schemas.microsoft.com/office/word/2010/wordprocessingGroup" xmlns:wpi="http://schemas.microsoft.com/office/word/2010/wordprocessingInk" xmlns:wne="http://schemas.microsoft.com/office/word/2006/wordml" xmlns:wps="http://schemas.microsoft.com/office/word/2010/wordprocessingShape" mc:Ignorable="w14 w15 w16se w16cid wp14">
+  <w:p>
+    <w:pPr>
       <w:pStyle w:val="Titre1"/>
       <w:rPr>
         <w:sz w:val="22"/>
@@ -179,6 +197,16 @@
 </w:ftr>
 </file>
 
+<file path=word/footer3.xml><?xml version="1.0" encoding="utf-8"?>
+<w:ftr xmlns:wpc="http://schemas.microsoft.com/office/word/2010/wordprocessingCanvas" xmlns:cx="http://schemas.microsoft.com/office/drawing/2014/chartex" xmlns:cx1="http://schemas.microsoft.com/office/drawing/2015/9/8/chartex" xmlns:cx2="http://schemas.microsoft.com/office/drawing/2015/10/21/chartex" xmlns:cx3="http://schemas.microsoft.com/office/drawing/2016/5/9/chartex" xmlns:cx4="http://schemas.microsoft.com/office/drawing/2016/5/10/chartex" xmlns:cx5="http://schemas.microsoft.com/office/drawing/2016/5/11/chartex" xmlns:cx6="http://schemas.microsoft.com/office/drawing/2016/5/12/chartex" xmlns:cx7="http://schemas.microsoft.com/office/drawing/2016/5/13/chartex" xmlns:cx8="http://schemas.microsoft.com/office/drawing/2016/5/14/chartex" xmlns:mc="http://schemas.openxmlformats.org/markup-compatibility/2006" xmlns:aink="http://schemas.microsoft.com/office/drawing/2016/ink" xmlns:am3d="http://schemas.microsoft.com/office/drawing/2017/model3d" xmlns:o="urn:schemas-microsoft-com:office:office" xmlns:r="http://schemas.openxmlformats.org/officeDocument/2006/relationships" xmlns:m="http://schemas.openxmlformats.org/officeDocument/2006/math" xmlns:v="urn:schemas-microsoft-com:vml" xmlns:wp14="http://schemas.microsoft.com/office/word/2010/wordprocessingDrawing" xmlns:wp="http://schemas.openxmlformats.org/drawingml/2006/wordprocessingDrawing" xmlns:w10="urn:schemas-microsoft-com:office:word" xmlns:w="http://schemas.openxmlformats.org/wordprocessingml/2006/main" xmlns:w14="http://schemas.microsoft.com/office/word/2010/wordml" xmlns:w15="http://schemas.microsoft.com/office/word/2012/wordml" xmlns:w16cid="http://schemas.microsoft.com/office/word/2016/wordml/cid" xmlns:w16se="http://schemas.microsoft.com/office/word/2015/wordml/symex" xmlns:wpg="http://schemas.microsoft.com/office/word/2010/wordprocessingGroup" xmlns:wpi="http://schemas.microsoft.com/office/word/2010/wordprocessingInk" xmlns:wne="http://schemas.microsoft.com/office/word/2006/wordml" xmlns:wps="http://schemas.microsoft.com/office/word/2010/wordprocessingShape" mc:Ignorable="w14 w15 w16se w16cid wp14">
+  <w:p>
+    <w:pPr>
+      <w:pStyle w:val="Pieddepage"/>
+    </w:pPr>
+  </w:p>
+</w:ftr>
+</file>
+
 <file path=word/footnotes.xml><?xml version="1.0" encoding="utf-8"?>
 <w:footnotes xmlns:wpc="http://schemas.microsoft.com/office/word/2010/wordprocessingCanvas" xmlns:cx="http://schemas.microsoft.com/office/drawing/2014/chartex" xmlns:cx1="http://schemas.microsoft.com/office/drawing/2015/9/8/chartex" xmlns:cx2="http://schemas.microsoft.com/office/drawing/2015/10/21/chartex" xmlns:cx3="http://schemas.microsoft.com/office/drawing/2016/5/9/chartex" xmlns:cx4="http://schemas.microsoft.com/office/drawing/2016/5/10/chartex" xmlns:cx5="http://schemas.microsoft.com/office/drawing/2016/5/11/chartex" xmlns:cx6="http://schemas.microsoft.com/office/drawing/2016/5/12/chartex" xmlns:cx7="http://schemas.microsoft.com/office/drawing/2016/5/13/chartex" xmlns:cx8="http://schemas.microsoft.com/office/drawing/2016/5/14/chartex" xmlns:mc="http://schemas.openxmlformats.org/markup-compatibility/2006" xmlns:aink="http://schemas.microsoft.com/office/drawing/2016/ink" xmlns:am3d="http://schemas.microsoft.com/office/drawing/2017/model3d" xmlns:o="urn:schemas-microsoft-com:office:office" xmlns:r="http://schemas.openxmlformats.org/officeDocument/2006/relationships" xmlns:m="http://schemas.openxmlformats.org/officeDocument/2006/math" xmlns:v="urn:schemas-microsoft-com:vml" xmlns:wp14="http://schemas.microsoft.com/office/word/2010/wordprocessingDrawing" xmlns:wp="http://schemas.openxmlformats.org/drawingml/2006/wordprocessingDrawing" xmlns:w10="urn:schemas-microsoft-com:office:word" xmlns:w="http://schemas.openxmlformats.org/wordprocessingml/2006/main" xmlns:w14="http://schemas.microsoft.com/office/word/2010/wordml" xmlns:w15="http://schemas.microsoft.com/office/word/2012/wordml" xmlns:w16cid="http://schemas.microsoft.com/office/word/2016/wordml/cid" xmlns:w16se="http://schemas.microsoft.com/office/word/2015/wordml/symex" xmlns:wpg="http://schemas.microsoft.com/office/word/2010/wordprocessingGroup" xmlns:wpi="http://schemas.microsoft.com/office/word/2010/wordprocessingInk" xmlns:wne="http://schemas.microsoft.com/office/word/2006/wordml" xmlns:wps="http://schemas.microsoft.com/office/word/2010/wordprocessingShape" mc:Ignorable="w14 w15 w16se w16cid wp14">
   <w:footnote w:type="separator" w:id="-1">
@@ -205,6 +233,16 @@
 </file>
 
 <file path=word/header1.xml><?xml version="1.0" encoding="utf-8"?>
+<w:hdr xmlns:wpc="http://schemas.microsoft.com/office/word/2010/wordprocessingCanvas" xmlns:cx="http://schemas.microsoft.com/office/drawing/2014/chartex" xmlns:cx1="http://schemas.microsoft.com/office/drawing/2015/9/8/chartex" xmlns:cx2="http://schemas.microsoft.com/office/drawing/2015/10/21/chartex" xmlns:cx3="http://schemas.microsoft.com/office/drawing/2016/5/9/chartex" xmlns:cx4="http://schemas.microsoft.com/office/drawing/2016/5/10/chartex" xmlns:cx5="http://schemas.microsoft.com/office/drawing/2016/5/11/chartex" xmlns:cx6="http://schemas.microsoft.com/office/drawing/2016/5/12/chartex" xmlns:cx7="http://schemas.microsoft.com/office/drawing/2016/5/13/chartex" xmlns:cx8="http://schemas.microsoft.com/office/drawing/2016/5/14/chartex" xmlns:mc="http://schemas.openxmlformats.org/markup-compatibility/2006" xmlns:aink="http://schemas.microsoft.com/office/drawing/2016/ink" xmlns:am3d="http://schemas.microsoft.com/office/drawing/2017/model3d" xmlns:o="urn:schemas-microsoft-com:office:office" xmlns:r="http://schemas.openxmlformats.org/officeDocument/2006/relationships" xmlns:m="http://schemas.openxmlformats.org/officeDocument/2006/math" xmlns:v="urn:schemas-microsoft-com:vml" xmlns:wp14="http://schemas.microsoft.com/office/word/2010/wordprocessingDrawing" xmlns:wp="http://schemas.openxmlformats.org/drawingml/2006/wordprocessingDrawing" xmlns:w10="urn:schemas-microsoft-com:office:word" xmlns:w="http://schemas.openxmlformats.org/wordprocessingml/2006/main" xmlns:w14="http://schemas.microsoft.com/office/word/2010/wordml" xmlns:w15="http://schemas.microsoft.com/office/word/2012/wordml" xmlns:w16cid="http://schemas.microsoft.com/office/word/2016/wordml/cid" xmlns:w16se="http://schemas.microsoft.com/office/word/2015/wordml/symex" xmlns:wpg="http://schemas.microsoft.com/office/word/2010/wordprocessingGroup" xmlns:wpi="http://schemas.microsoft.com/office/word/2010/wordprocessingInk" xmlns:wne="http://schemas.microsoft.com/office/word/2006/wordml" xmlns:wps="http://schemas.microsoft.com/office/word/2010/wordprocessingShape" mc:Ignorable="w14 w15 w16se w16cid wp14">
+  <w:p>
+    <w:pPr>
+      <w:pStyle w:val="En-tte"/>
+    </w:pPr>
+  </w:p>
+</w:hdr>
+</file>
+
+<file path=word/header2.xml><?xml version="1.0" encoding="utf-8"?>
 <w:hdr xmlns:wpc="http://schemas.microsoft.com/office/word/2010/wordprocessingCanvas" xmlns:cx="http://schemas.microsoft.com/office/drawing/2014/chartex" xmlns:cx1="http://schemas.microsoft.com/office/drawing/2015/9/8/chartex" xmlns:cx2="http://schemas.microsoft.com/office/drawing/2015/10/21/chartex" xmlns:cx3="http://schemas.microsoft.com/office/drawing/2016/5/9/chartex" xmlns:cx4="http://schemas.microsoft.com/office/drawing/2016/5/10/chartex" xmlns:cx5="http://schemas.microsoft.com/office/drawing/2016/5/11/chartex" xmlns:cx6="http://schemas.microsoft.com/office/drawing/2016/5/12/chartex" xmlns:cx7="http://schemas.microsoft.com/office/drawing/2016/5/13/chartex" xmlns:cx8="http://schemas.microsoft.com/office/drawing/2016/5/14/chartex" xmlns:mc="http://schemas.openxmlformats.org/markup-compatibility/2006" xmlns:aink="http://schemas.microsoft.com/office/drawing/2016/ink" xmlns:am3d="http://schemas.microsoft.com/office/drawing/2017/model3d" xmlns:o="urn:schemas-microsoft-com:office:office" xmlns:r="http://schemas.openxmlformats.org/officeDocument/2006/relationships" xmlns:m="http://schemas.openxmlformats.org/officeDocument/2006/math" xmlns:v="urn:schemas-microsoft-com:vml" xmlns:wp14="http://schemas.microsoft.com/office/word/2010/wordprocessingDrawing" xmlns:wp="http://schemas.openxmlformats.org/drawingml/2006/wordprocessingDrawing" xmlns:w10="urn:schemas-microsoft-com:office:word" xmlns:w="http://schemas.openxmlformats.org/wordprocessingml/2006/main" xmlns:w14="http://schemas.microsoft.com/office/word/2010/wordml" xmlns:w15="http://schemas.microsoft.com/office/word/2012/wordml" xmlns:w16cid="http://schemas.microsoft.com/office/word/2016/wordml/cid" xmlns:w16se="http://schemas.microsoft.com/office/word/2015/wordml/symex" xmlns:wpg="http://schemas.microsoft.com/office/word/2010/wordprocessingGroup" xmlns:wpi="http://schemas.microsoft.com/office/word/2010/wordprocessingInk" xmlns:wne="http://schemas.microsoft.com/office/word/2006/wordml" xmlns:wps="http://schemas.microsoft.com/office/word/2010/wordprocessingShape" mc:Ignorable="w14 w15 w16se w16cid wp14">
   <w:p>
     <w:pPr>
@@ -283,8 +321,10 @@
         <w:sz w:val="40"/>
         <w:szCs w:val="40"/>
       </w:rPr>
-      <w:t xml:space="preserve">Journal de travail -  </w:t>
+      <w:t xml:space="preserve">Journal de travail - </w:t>
     </w:r>
+    <w:bookmarkStart w:id="0" w:name="_GoBack"/>
+    <w:bookmarkEnd w:id="0"/>
     <w:r>
       <w:rPr>
         <w:sz w:val="40"/>
@@ -313,6 +353,16 @@
       <w:t>Group 6 – Système Ticketing</w:t>
     </w:r>
   </w:p>
+  <w:p>
+    <w:pPr>
+      <w:pStyle w:val="En-tte"/>
+    </w:pPr>
+  </w:p>
+</w:hdr>
+</file>
+
+<file path=word/header3.xml><?xml version="1.0" encoding="utf-8"?>
+<w:hdr xmlns:wpc="http://schemas.microsoft.com/office/word/2010/wordprocessingCanvas" xmlns:cx="http://schemas.microsoft.com/office/drawing/2014/chartex" xmlns:cx1="http://schemas.microsoft.com/office/drawing/2015/9/8/chartex" xmlns:cx2="http://schemas.microsoft.com/office/drawing/2015/10/21/chartex" xmlns:cx3="http://schemas.microsoft.com/office/drawing/2016/5/9/chartex" xmlns:cx4="http://schemas.microsoft.com/office/drawing/2016/5/10/chartex" xmlns:cx5="http://schemas.microsoft.com/office/drawing/2016/5/11/chartex" xmlns:cx6="http://schemas.microsoft.com/office/drawing/2016/5/12/chartex" xmlns:cx7="http://schemas.microsoft.com/office/drawing/2016/5/13/chartex" xmlns:cx8="http://schemas.microsoft.com/office/drawing/2016/5/14/chartex" xmlns:mc="http://schemas.openxmlformats.org/markup-compatibility/2006" xmlns:aink="http://schemas.microsoft.com/office/drawing/2016/ink" xmlns:am3d="http://schemas.microsoft.com/office/drawing/2017/model3d" xmlns:o="urn:schemas-microsoft-com:office:office" xmlns:r="http://schemas.openxmlformats.org/officeDocument/2006/relationships" xmlns:m="http://schemas.openxmlformats.org/officeDocument/2006/math" xmlns:v="urn:schemas-microsoft-com:vml" xmlns:wp14="http://schemas.microsoft.com/office/word/2010/wordprocessingDrawing" xmlns:wp="http://schemas.openxmlformats.org/drawingml/2006/wordprocessingDrawing" xmlns:w10="urn:schemas-microsoft-com:office:word" xmlns:w="http://schemas.openxmlformats.org/wordprocessingml/2006/main" xmlns:w14="http://schemas.microsoft.com/office/word/2010/wordml" xmlns:w15="http://schemas.microsoft.com/office/word/2012/wordml" xmlns:w16cid="http://schemas.microsoft.com/office/word/2016/wordml/cid" xmlns:w16se="http://schemas.microsoft.com/office/word/2015/wordml/symex" xmlns:wpg="http://schemas.microsoft.com/office/word/2010/wordprocessingGroup" xmlns:wpi="http://schemas.microsoft.com/office/word/2010/wordprocessingInk" xmlns:wne="http://schemas.microsoft.com/office/word/2006/wordml" xmlns:wps="http://schemas.microsoft.com/office/word/2010/wordprocessingShape" mc:Ignorable="w14 w15 w16se w16cid wp14">
   <w:p>
     <w:pPr>
       <w:pStyle w:val="En-tte"/>
@@ -444,6 +494,7 @@
     <w:lsdException w:name="HTML Sample" w:semiHidden="1" w:unhideWhenUsed="1"/>
     <w:lsdException w:name="HTML Typewriter" w:semiHidden="1" w:unhideWhenUsed="1"/>
     <w:lsdException w:name="HTML Variable" w:semiHidden="1" w:unhideWhenUsed="1"/>
+    <w:lsdException w:name="Normal Table" w:semiHidden="1" w:unhideWhenUsed="1"/>
     <w:lsdException w:name="annotation subject" w:semiHidden="1" w:unhideWhenUsed="1"/>
     <w:lsdException w:name="No List" w:semiHidden="1" w:unhideWhenUsed="1"/>
     <w:lsdException w:name="Outline List 1" w:semiHidden="1" w:unhideWhenUsed="1"/>
@@ -486,8 +537,11 @@
     <w:lsdException w:name="Table Contemporary" w:semiHidden="1" w:unhideWhenUsed="1"/>
     <w:lsdException w:name="Table Elegant" w:semiHidden="1" w:unhideWhenUsed="1"/>
     <w:lsdException w:name="Table Professional" w:semiHidden="1" w:unhideWhenUsed="1"/>
+    <w:lsdException w:name="Table Subtle 1" w:semiHidden="1" w:unhideWhenUsed="1"/>
     <w:lsdException w:name="Table Subtle 2" w:semiHidden="1" w:unhideWhenUsed="1"/>
     <w:lsdException w:name="Table Web 1" w:semiHidden="1" w:unhideWhenUsed="1"/>
+    <w:lsdException w:name="Table Web 2" w:semiHidden="1" w:unhideWhenUsed="1"/>
+    <w:lsdException w:name="Table Web 3" w:semiHidden="1" w:unhideWhenUsed="1"/>
     <w:lsdException w:name="Balloon Text" w:semiHidden="1" w:unhideWhenUsed="1"/>
     <w:lsdException w:name="Table Grid" w:uiPriority="39"/>
     <w:lsdException w:name="Table Theme" w:semiHidden="1" w:unhideWhenUsed="1"/>

</xml_diff>